<commit_message>
Letztes Diagramm + Glossar
</commit_message>
<xml_diff>
--- a/Data/Glossar.docx
+++ b/Data/Glossar.docx
@@ -415,13 +415,27 @@
               <w:rPr>
                 <w:rFonts w:ascii="Times New Roman" w:hAnsi="Times New Roman" w:cs="Times New Roman"/>
               </w:rPr>
-              <w:t xml:space="preserve">Community and </w:t>
+              <w:t xml:space="preserve">Community </w:t>
             </w:r>
             <w:proofErr w:type="spellStart"/>
             <w:r>
               <w:rPr>
                 <w:rFonts w:ascii="Times New Roman" w:hAnsi="Times New Roman" w:cs="Times New Roman"/>
               </w:rPr>
+              <w:t>and</w:t>
+            </w:r>
+            <w:proofErr w:type="spellEnd"/>
+            <w:r>
+              <w:rPr>
+                <w:rFonts w:ascii="Times New Roman" w:hAnsi="Times New Roman" w:cs="Times New Roman"/>
+              </w:rPr>
+              <w:t xml:space="preserve"> </w:t>
+            </w:r>
+            <w:proofErr w:type="spellStart"/>
+            <w:r>
+              <w:rPr>
+                <w:rFonts w:ascii="Times New Roman" w:hAnsi="Times New Roman" w:cs="Times New Roman"/>
+              </w:rPr>
               <w:t>Social</w:t>
             </w:r>
             <w:proofErr w:type="spellEnd"/>
@@ -707,17 +721,53 @@
                 <w:rFonts w:ascii="Times New Roman" w:hAnsi="Times New Roman" w:cs="Times New Roman"/>
               </w:rPr>
             </w:pPr>
-            <w:r>
-              <w:rPr>
-                <w:rFonts w:ascii="Times New Roman" w:hAnsi="Times New Roman" w:cs="Times New Roman"/>
-              </w:rPr>
-              <w:t xml:space="preserve">Farming, Fishing, and </w:t>
-            </w:r>
             <w:proofErr w:type="spellStart"/>
             <w:r>
               <w:rPr>
                 <w:rFonts w:ascii="Times New Roman" w:hAnsi="Times New Roman" w:cs="Times New Roman"/>
               </w:rPr>
+              <w:t>Farming</w:t>
+            </w:r>
+            <w:proofErr w:type="spellEnd"/>
+            <w:r>
+              <w:rPr>
+                <w:rFonts w:ascii="Times New Roman" w:hAnsi="Times New Roman" w:cs="Times New Roman"/>
+              </w:rPr>
+              <w:t xml:space="preserve">, </w:t>
+            </w:r>
+            <w:proofErr w:type="spellStart"/>
+            <w:r>
+              <w:rPr>
+                <w:rFonts w:ascii="Times New Roman" w:hAnsi="Times New Roman" w:cs="Times New Roman"/>
+              </w:rPr>
+              <w:t>Fishing</w:t>
+            </w:r>
+            <w:proofErr w:type="spellEnd"/>
+            <w:r>
+              <w:rPr>
+                <w:rFonts w:ascii="Times New Roman" w:hAnsi="Times New Roman" w:cs="Times New Roman"/>
+              </w:rPr>
+              <w:t xml:space="preserve">, </w:t>
+            </w:r>
+            <w:proofErr w:type="spellStart"/>
+            <w:r>
+              <w:rPr>
+                <w:rFonts w:ascii="Times New Roman" w:hAnsi="Times New Roman" w:cs="Times New Roman"/>
+              </w:rPr>
+              <w:t>and</w:t>
+            </w:r>
+            <w:proofErr w:type="spellEnd"/>
+            <w:r>
+              <w:rPr>
+                <w:rFonts w:ascii="Times New Roman" w:hAnsi="Times New Roman" w:cs="Times New Roman"/>
+              </w:rPr>
+              <w:t xml:space="preserve"> </w:t>
+            </w:r>
+            <w:proofErr w:type="spellStart"/>
+            <w:r>
+              <w:rPr>
+                <w:rFonts w:ascii="Times New Roman" w:hAnsi="Times New Roman" w:cs="Times New Roman"/>
+              </w:rPr>
               <w:t>Forestry</w:t>
             </w:r>
             <w:proofErr w:type="spellEnd"/>
@@ -903,7 +953,21 @@
               <w:rPr>
                 <w:rFonts w:ascii="Times New Roman" w:hAnsi="Times New Roman" w:cs="Times New Roman"/>
               </w:rPr>
-              <w:t xml:space="preserve"> and Technical</w:t>
+              <w:t xml:space="preserve"> </w:t>
+            </w:r>
+            <w:proofErr w:type="spellStart"/>
+            <w:r>
+              <w:rPr>
+                <w:rFonts w:ascii="Times New Roman" w:hAnsi="Times New Roman" w:cs="Times New Roman"/>
+              </w:rPr>
+              <w:t>and</w:t>
+            </w:r>
+            <w:proofErr w:type="spellEnd"/>
+            <w:r>
+              <w:rPr>
+                <w:rFonts w:ascii="Times New Roman" w:hAnsi="Times New Roman" w:cs="Times New Roman"/>
+              </w:rPr>
+              <w:t xml:space="preserve"> Technical</w:t>
             </w:r>
           </w:p>
         </w:tc>
@@ -1079,15 +1143,8 @@
               <w:rPr>
                 <w:rFonts w:ascii="Times New Roman" w:hAnsi="Times New Roman" w:cs="Times New Roman"/>
               </w:rPr>
-              <w:t>Interdisciplin</w:t>
-            </w:r>
-            <w:bookmarkStart w:id="0" w:name="_GoBack"/>
-            <w:bookmarkEnd w:id="0"/>
-            <w:r>
-              <w:rPr>
-                <w:rFonts w:ascii="Times New Roman" w:hAnsi="Times New Roman" w:cs="Times New Roman"/>
-              </w:rPr>
-              <w:t>ary</w:t>
+              <w:lastRenderedPageBreak/>
+              <w:t>Interdisciplinary</w:t>
             </w:r>
             <w:proofErr w:type="spellEnd"/>
           </w:p>
@@ -1701,18 +1758,39 @@
                 <w:rFonts w:ascii="Times New Roman" w:hAnsi="Times New Roman" w:cs="Times New Roman"/>
               </w:rPr>
             </w:pPr>
-            <w:r>
-              <w:rPr>
-                <w:rFonts w:ascii="Times New Roman" w:hAnsi="Times New Roman" w:cs="Times New Roman"/>
-              </w:rPr>
-              <w:lastRenderedPageBreak/>
-              <w:t xml:space="preserve">Sales and </w:t>
-            </w:r>
             <w:proofErr w:type="spellStart"/>
             <w:r>
               <w:rPr>
                 <w:rFonts w:ascii="Times New Roman" w:hAnsi="Times New Roman" w:cs="Times New Roman"/>
               </w:rPr>
+              <w:t>Sales</w:t>
+            </w:r>
+            <w:proofErr w:type="spellEnd"/>
+            <w:r>
+              <w:rPr>
+                <w:rFonts w:ascii="Times New Roman" w:hAnsi="Times New Roman" w:cs="Times New Roman"/>
+              </w:rPr>
+              <w:t xml:space="preserve"> </w:t>
+            </w:r>
+            <w:proofErr w:type="spellStart"/>
+            <w:r>
+              <w:rPr>
+                <w:rFonts w:ascii="Times New Roman" w:hAnsi="Times New Roman" w:cs="Times New Roman"/>
+              </w:rPr>
+              <w:t>and</w:t>
+            </w:r>
+            <w:proofErr w:type="spellEnd"/>
+            <w:r>
+              <w:rPr>
+                <w:rFonts w:ascii="Times New Roman" w:hAnsi="Times New Roman" w:cs="Times New Roman"/>
+              </w:rPr>
+              <w:t xml:space="preserve"> </w:t>
+            </w:r>
+            <w:proofErr w:type="spellStart"/>
+            <w:r>
+              <w:rPr>
+                <w:rFonts w:ascii="Times New Roman" w:hAnsi="Times New Roman" w:cs="Times New Roman"/>
+              </w:rPr>
               <w:t>Related</w:t>
             </w:r>
             <w:proofErr w:type="spellEnd"/>
@@ -1857,44 +1935,6 @@
                 <w:rFonts w:ascii="Times New Roman" w:hAnsi="Times New Roman" w:cs="Times New Roman"/>
               </w:rPr>
               <w:t>Arbeitslos</w:t>
-            </w:r>
-          </w:p>
-        </w:tc>
-      </w:tr>
-      <w:tr>
-        <w:tc>
-          <w:tcPr>
-            <w:tcW w:w="4528" w:type="dxa"/>
-          </w:tcPr>
-          <w:p>
-            <w:pPr>
-              <w:rPr>
-                <w:rFonts w:ascii="Times New Roman" w:hAnsi="Times New Roman" w:cs="Times New Roman"/>
-              </w:rPr>
-            </w:pPr>
-            <w:r>
-              <w:rPr>
-                <w:rFonts w:ascii="Times New Roman" w:hAnsi="Times New Roman" w:cs="Times New Roman"/>
-              </w:rPr>
-              <w:t>Value</w:t>
-            </w:r>
-          </w:p>
-        </w:tc>
-        <w:tc>
-          <w:tcPr>
-            <w:tcW w:w="4528" w:type="dxa"/>
-          </w:tcPr>
-          <w:p>
-            <w:pPr>
-              <w:rPr>
-                <w:rFonts w:ascii="Times New Roman" w:hAnsi="Times New Roman" w:cs="Times New Roman"/>
-              </w:rPr>
-            </w:pPr>
-            <w:r>
-              <w:rPr>
-                <w:rFonts w:ascii="Times New Roman" w:hAnsi="Times New Roman" w:cs="Times New Roman"/>
-              </w:rPr>
-              <w:t>Wert</w:t>
             </w:r>
           </w:p>
         </w:tc>
@@ -1906,10 +1946,12 @@
           <w:rFonts w:ascii="Times New Roman" w:hAnsi="Times New Roman" w:cs="Times New Roman"/>
         </w:rPr>
       </w:pPr>
+      <w:bookmarkStart w:id="0" w:name="_GoBack"/>
+      <w:bookmarkEnd w:id="0"/>
     </w:p>
     <w:sectPr>
-      <w:pgSz w:w="11900" w:h="16840"/>
-      <w:pgMar w:top="1417" w:right="1417" w:bottom="1134" w:left="1417" w:header="708" w:footer="708" w:gutter="0"/>
+      <w:pgSz w:w="16840" w:h="11900" w:orient="landscape"/>
+      <w:pgMar w:top="1417" w:right="1134" w:bottom="1417" w:left="1417" w:header="708" w:footer="708" w:gutter="0"/>
       <w:cols w:space="708"/>
       <w:docGrid w:linePitch="360"/>
     </w:sectPr>
@@ -2651,4 +2693,16 @@
     </a:ext>
   </a:extLst>
 </a:theme>
+</file>
+
+<file path=customXml/item1.xml><?xml version="1.0" encoding="utf-8"?>
+<b:Sources xmlns:b="http://schemas.openxmlformats.org/officeDocument/2006/bibliography" xmlns="http://schemas.openxmlformats.org/officeDocument/2006/bibliography" SelectedStyle="/APASixthEditionOfficeOnline.xsl" StyleName="APA" Version="6"/>
+</file>
+
+<file path=customXml/itemProps1.xml><?xml version="1.0" encoding="utf-8"?>
+<ds:datastoreItem xmlns:ds="http://schemas.openxmlformats.org/officeDocument/2006/customXml" ds:itemID="{38CA43B3-F0B6-D649-9C25-125B8777C222}">
+  <ds:schemaRefs>
+    <ds:schemaRef ds:uri="http://schemas.openxmlformats.org/officeDocument/2006/bibliography"/>
+  </ds:schemaRefs>
+</ds:datastoreItem>
 </file>
</xml_diff>

<commit_message>
Glossar neu, Korrektur Texte
</commit_message>
<xml_diff>
--- a/Data/Glossar.docx
+++ b/Data/Glossar.docx
@@ -85,11 +85,13 @@
             <w:pPr>
               <w:rPr>
                 <w:rFonts w:ascii="Times New Roman" w:hAnsi="Times New Roman" w:cs="Times New Roman"/>
-              </w:rPr>
-            </w:pPr>
-            <w:r>
-              <w:rPr>
-                <w:rFonts w:ascii="Times New Roman" w:hAnsi="Times New Roman" w:cs="Times New Roman"/>
+                <w:lang w:val="en-GB"/>
+              </w:rPr>
+            </w:pPr>
+            <w:r>
+              <w:rPr>
+                <w:rFonts w:ascii="Times New Roman" w:hAnsi="Times New Roman" w:cs="Times New Roman"/>
+                <w:lang w:val="en-GB"/>
               </w:rPr>
               <w:t>Architecture and Engineering</w:t>
             </w:r>
@@ -123,11 +125,13 @@
             <w:pPr>
               <w:rPr>
                 <w:rFonts w:ascii="Times New Roman" w:hAnsi="Times New Roman" w:cs="Times New Roman"/>
-              </w:rPr>
-            </w:pPr>
-            <w:r>
-              <w:rPr>
-                <w:rFonts w:ascii="Times New Roman" w:hAnsi="Times New Roman" w:cs="Times New Roman"/>
+                <w:lang w:val="en-GB"/>
+              </w:rPr>
+            </w:pPr>
+            <w:r>
+              <w:rPr>
+                <w:rFonts w:ascii="Times New Roman" w:hAnsi="Times New Roman" w:cs="Times New Roman"/>
+                <w:lang w:val="en-GB"/>
               </w:rPr>
               <w:t>Arts</w:t>
             </w:r>
@@ -201,21 +205,15 @@
             <w:pPr>
               <w:rPr>
                 <w:rFonts w:ascii="Times New Roman" w:hAnsi="Times New Roman" w:cs="Times New Roman"/>
-              </w:rPr>
-            </w:pPr>
-            <w:proofErr w:type="spellStart"/>
-            <w:r>
-              <w:rPr>
-                <w:rFonts w:ascii="Times New Roman" w:hAnsi="Times New Roman" w:cs="Times New Roman"/>
-              </w:rPr>
-              <w:t>Biology</w:t>
-            </w:r>
-            <w:proofErr w:type="spellEnd"/>
-            <w:r>
-              <w:rPr>
-                <w:rFonts w:ascii="Times New Roman" w:hAnsi="Times New Roman" w:cs="Times New Roman"/>
-              </w:rPr>
-              <w:t xml:space="preserve"> &amp; Life Science</w:t>
+                <w:lang w:val="en-GB"/>
+              </w:rPr>
+            </w:pPr>
+            <w:r>
+              <w:rPr>
+                <w:rFonts w:ascii="Times New Roman" w:hAnsi="Times New Roman" w:cs="Times New Roman"/>
+                <w:lang w:val="en-GB"/>
+              </w:rPr>
+              <w:t>Biology &amp; Life Science</w:t>
             </w:r>
           </w:p>
         </w:tc>
@@ -287,11 +285,13 @@
             <w:pPr>
               <w:rPr>
                 <w:rFonts w:ascii="Times New Roman" w:hAnsi="Times New Roman" w:cs="Times New Roman"/>
-              </w:rPr>
-            </w:pPr>
-            <w:r>
-              <w:rPr>
-                <w:rFonts w:ascii="Times New Roman" w:hAnsi="Times New Roman" w:cs="Times New Roman"/>
+                <w:lang w:val="en-GB"/>
+              </w:rPr>
+            </w:pPr>
+            <w:r>
+              <w:rPr>
+                <w:rFonts w:ascii="Times New Roman" w:hAnsi="Times New Roman" w:cs="Times New Roman"/>
+                <w:lang w:val="en-GB"/>
               </w:rPr>
               <w:t>Business</w:t>
             </w:r>
@@ -325,11 +325,13 @@
             <w:pPr>
               <w:rPr>
                 <w:rFonts w:ascii="Times New Roman" w:hAnsi="Times New Roman" w:cs="Times New Roman"/>
-              </w:rPr>
-            </w:pPr>
-            <w:r>
-              <w:rPr>
-                <w:rFonts w:ascii="Times New Roman" w:hAnsi="Times New Roman" w:cs="Times New Roman"/>
+                <w:lang w:val="en-GB"/>
+              </w:rPr>
+            </w:pPr>
+            <w:r>
+              <w:rPr>
+                <w:rFonts w:ascii="Times New Roman" w:hAnsi="Times New Roman" w:cs="Times New Roman"/>
+                <w:lang w:val="en-GB"/>
               </w:rPr>
               <w:t>College Major</w:t>
             </w:r>
@@ -363,22 +365,16 @@
             <w:pPr>
               <w:rPr>
                 <w:rFonts w:ascii="Times New Roman" w:hAnsi="Times New Roman" w:cs="Times New Roman"/>
-              </w:rPr>
-            </w:pPr>
-            <w:r>
-              <w:rPr>
-                <w:rFonts w:ascii="Times New Roman" w:hAnsi="Times New Roman" w:cs="Times New Roman"/>
-              </w:rPr>
-              <w:t xml:space="preserve">Communications &amp; </w:t>
-            </w:r>
-            <w:proofErr w:type="spellStart"/>
-            <w:r>
-              <w:rPr>
-                <w:rFonts w:ascii="Times New Roman" w:hAnsi="Times New Roman" w:cs="Times New Roman"/>
-              </w:rPr>
-              <w:t>Journalism</w:t>
-            </w:r>
-            <w:proofErr w:type="spellEnd"/>
+                <w:lang w:val="en-GB"/>
+              </w:rPr>
+            </w:pPr>
+            <w:r>
+              <w:rPr>
+                <w:rFonts w:ascii="Times New Roman" w:hAnsi="Times New Roman" w:cs="Times New Roman"/>
+                <w:lang w:val="en-GB"/>
+              </w:rPr>
+              <w:t>Communications &amp; Journalism</w:t>
+            </w:r>
           </w:p>
         </w:tc>
         <w:tc>
@@ -409,41 +405,15 @@
             <w:pPr>
               <w:rPr>
                 <w:rFonts w:ascii="Times New Roman" w:hAnsi="Times New Roman" w:cs="Times New Roman"/>
-              </w:rPr>
-            </w:pPr>
-            <w:r>
-              <w:rPr>
-                <w:rFonts w:ascii="Times New Roman" w:hAnsi="Times New Roman" w:cs="Times New Roman"/>
-              </w:rPr>
-              <w:t xml:space="preserve">Community </w:t>
-            </w:r>
-            <w:proofErr w:type="spellStart"/>
-            <w:r>
-              <w:rPr>
-                <w:rFonts w:ascii="Times New Roman" w:hAnsi="Times New Roman" w:cs="Times New Roman"/>
-              </w:rPr>
-              <w:t>and</w:t>
-            </w:r>
-            <w:proofErr w:type="spellEnd"/>
-            <w:r>
-              <w:rPr>
-                <w:rFonts w:ascii="Times New Roman" w:hAnsi="Times New Roman" w:cs="Times New Roman"/>
-              </w:rPr>
-              <w:t xml:space="preserve"> </w:t>
-            </w:r>
-            <w:proofErr w:type="spellStart"/>
-            <w:r>
-              <w:rPr>
-                <w:rFonts w:ascii="Times New Roman" w:hAnsi="Times New Roman" w:cs="Times New Roman"/>
-              </w:rPr>
-              <w:t>Social</w:t>
-            </w:r>
-            <w:proofErr w:type="spellEnd"/>
-            <w:r>
-              <w:rPr>
-                <w:rFonts w:ascii="Times New Roman" w:hAnsi="Times New Roman" w:cs="Times New Roman"/>
-              </w:rPr>
-              <w:t xml:space="preserve"> Science</w:t>
+                <w:lang w:val="en-GB"/>
+              </w:rPr>
+            </w:pPr>
+            <w:r>
+              <w:rPr>
+                <w:rFonts w:ascii="Times New Roman" w:hAnsi="Times New Roman" w:cs="Times New Roman"/>
+                <w:lang w:val="en-GB"/>
+              </w:rPr>
+              <w:t>Community and Social Science</w:t>
             </w:r>
           </w:p>
         </w:tc>
@@ -475,22 +445,16 @@
             <w:pPr>
               <w:rPr>
                 <w:rFonts w:ascii="Times New Roman" w:hAnsi="Times New Roman" w:cs="Times New Roman"/>
-              </w:rPr>
-            </w:pPr>
-            <w:r>
-              <w:rPr>
-                <w:rFonts w:ascii="Times New Roman" w:hAnsi="Times New Roman" w:cs="Times New Roman"/>
-              </w:rPr>
-              <w:t xml:space="preserve">Computer &amp; </w:t>
-            </w:r>
-            <w:proofErr w:type="spellStart"/>
-            <w:r>
-              <w:rPr>
-                <w:rFonts w:ascii="Times New Roman" w:hAnsi="Times New Roman" w:cs="Times New Roman"/>
-              </w:rPr>
-              <w:t>Mathematics</w:t>
-            </w:r>
-            <w:proofErr w:type="spellEnd"/>
+                <w:lang w:val="en-GB"/>
+              </w:rPr>
+            </w:pPr>
+            <w:r>
+              <w:rPr>
+                <w:rFonts w:ascii="Times New Roman" w:hAnsi="Times New Roman" w:cs="Times New Roman"/>
+                <w:lang w:val="en-GB"/>
+              </w:rPr>
+              <w:t>Computer &amp; Mathematics</w:t>
+            </w:r>
           </w:p>
         </w:tc>
         <w:tc>
@@ -521,11 +485,13 @@
             <w:pPr>
               <w:rPr>
                 <w:rFonts w:ascii="Times New Roman" w:hAnsi="Times New Roman" w:cs="Times New Roman"/>
-              </w:rPr>
-            </w:pPr>
-            <w:r>
-              <w:rPr>
-                <w:rFonts w:ascii="Times New Roman" w:hAnsi="Times New Roman" w:cs="Times New Roman"/>
+                <w:lang w:val="en-GB"/>
+              </w:rPr>
+            </w:pPr>
+            <w:r>
+              <w:rPr>
+                <w:rFonts w:ascii="Times New Roman" w:hAnsi="Times New Roman" w:cs="Times New Roman"/>
+                <w:lang w:val="en-GB"/>
               </w:rPr>
               <w:t>Computer, Engineering and Science</w:t>
             </w:r>
@@ -559,11 +525,13 @@
             <w:pPr>
               <w:rPr>
                 <w:rFonts w:ascii="Times New Roman" w:hAnsi="Times New Roman" w:cs="Times New Roman"/>
-              </w:rPr>
-            </w:pPr>
-            <w:r>
-              <w:rPr>
-                <w:rFonts w:ascii="Times New Roman" w:hAnsi="Times New Roman" w:cs="Times New Roman"/>
+                <w:lang w:val="en-GB"/>
+              </w:rPr>
+            </w:pPr>
+            <w:r>
+              <w:rPr>
+                <w:rFonts w:ascii="Times New Roman" w:hAnsi="Times New Roman" w:cs="Times New Roman"/>
+                <w:lang w:val="en-GB"/>
               </w:rPr>
               <w:t>Education</w:t>
             </w:r>
@@ -637,11 +605,13 @@
             <w:pPr>
               <w:rPr>
                 <w:rFonts w:ascii="Times New Roman" w:hAnsi="Times New Roman" w:cs="Times New Roman"/>
-              </w:rPr>
-            </w:pPr>
-            <w:r>
-              <w:rPr>
-                <w:rFonts w:ascii="Times New Roman" w:hAnsi="Times New Roman" w:cs="Times New Roman"/>
+                <w:lang w:val="en-GB"/>
+              </w:rPr>
+            </w:pPr>
+            <w:r>
+              <w:rPr>
+                <w:rFonts w:ascii="Times New Roman" w:hAnsi="Times New Roman" w:cs="Times New Roman"/>
+                <w:lang w:val="en-GB"/>
               </w:rPr>
               <w:t>Education, Training, and Library</w:t>
             </w:r>
@@ -681,11 +651,13 @@
             <w:pPr>
               <w:rPr>
                 <w:rFonts w:ascii="Times New Roman" w:hAnsi="Times New Roman" w:cs="Times New Roman"/>
-              </w:rPr>
-            </w:pPr>
-            <w:r>
-              <w:rPr>
-                <w:rFonts w:ascii="Times New Roman" w:hAnsi="Times New Roman" w:cs="Times New Roman"/>
+                <w:lang w:val="en-GB"/>
+              </w:rPr>
+            </w:pPr>
+            <w:r>
+              <w:rPr>
+                <w:rFonts w:ascii="Times New Roman" w:hAnsi="Times New Roman" w:cs="Times New Roman"/>
+                <w:lang w:val="en-GB"/>
               </w:rPr>
               <w:t>Engineering</w:t>
             </w:r>
@@ -719,58 +691,16 @@
             <w:pPr>
               <w:rPr>
                 <w:rFonts w:ascii="Times New Roman" w:hAnsi="Times New Roman" w:cs="Times New Roman"/>
-              </w:rPr>
-            </w:pPr>
-            <w:proofErr w:type="spellStart"/>
-            <w:r>
-              <w:rPr>
-                <w:rFonts w:ascii="Times New Roman" w:hAnsi="Times New Roman" w:cs="Times New Roman"/>
-              </w:rPr>
-              <w:t>Farming</w:t>
-            </w:r>
-            <w:proofErr w:type="spellEnd"/>
-            <w:r>
-              <w:rPr>
-                <w:rFonts w:ascii="Times New Roman" w:hAnsi="Times New Roman" w:cs="Times New Roman"/>
-              </w:rPr>
-              <w:t xml:space="preserve">, </w:t>
-            </w:r>
-            <w:proofErr w:type="spellStart"/>
-            <w:r>
-              <w:rPr>
-                <w:rFonts w:ascii="Times New Roman" w:hAnsi="Times New Roman" w:cs="Times New Roman"/>
-              </w:rPr>
-              <w:t>Fishing</w:t>
-            </w:r>
-            <w:proofErr w:type="spellEnd"/>
-            <w:r>
-              <w:rPr>
-                <w:rFonts w:ascii="Times New Roman" w:hAnsi="Times New Roman" w:cs="Times New Roman"/>
-              </w:rPr>
-              <w:t xml:space="preserve">, </w:t>
-            </w:r>
-            <w:proofErr w:type="spellStart"/>
-            <w:r>
-              <w:rPr>
-                <w:rFonts w:ascii="Times New Roman" w:hAnsi="Times New Roman" w:cs="Times New Roman"/>
-              </w:rPr>
-              <w:t>and</w:t>
-            </w:r>
-            <w:proofErr w:type="spellEnd"/>
-            <w:r>
-              <w:rPr>
-                <w:rFonts w:ascii="Times New Roman" w:hAnsi="Times New Roman" w:cs="Times New Roman"/>
-              </w:rPr>
-              <w:t xml:space="preserve"> </w:t>
-            </w:r>
-            <w:proofErr w:type="spellStart"/>
-            <w:r>
-              <w:rPr>
-                <w:rFonts w:ascii="Times New Roman" w:hAnsi="Times New Roman" w:cs="Times New Roman"/>
-              </w:rPr>
-              <w:t>Forestry</w:t>
-            </w:r>
-            <w:proofErr w:type="spellEnd"/>
+                <w:lang w:val="en-GB"/>
+              </w:rPr>
+            </w:pPr>
+            <w:r>
+              <w:rPr>
+                <w:rFonts w:ascii="Times New Roman" w:hAnsi="Times New Roman" w:cs="Times New Roman"/>
+                <w:lang w:val="en-GB"/>
+              </w:rPr>
+              <w:t>Farming, Fishing, and Forestry</w:t>
+            </w:r>
           </w:p>
         </w:tc>
         <w:tc>
@@ -841,21 +771,15 @@
             <w:pPr>
               <w:rPr>
                 <w:rFonts w:ascii="Times New Roman" w:hAnsi="Times New Roman" w:cs="Times New Roman"/>
-              </w:rPr>
-            </w:pPr>
-            <w:proofErr w:type="spellStart"/>
-            <w:r>
-              <w:rPr>
-                <w:rFonts w:ascii="Times New Roman" w:hAnsi="Times New Roman" w:cs="Times New Roman"/>
-              </w:rPr>
-              <w:t>Full</w:t>
-            </w:r>
-            <w:proofErr w:type="spellEnd"/>
-            <w:r>
-              <w:rPr>
-                <w:rFonts w:ascii="Times New Roman" w:hAnsi="Times New Roman" w:cs="Times New Roman"/>
-              </w:rPr>
-              <w:t xml:space="preserve"> time</w:t>
+                <w:lang w:val="en-GB"/>
+              </w:rPr>
+            </w:pPr>
+            <w:r>
+              <w:rPr>
+                <w:rFonts w:ascii="Times New Roman" w:hAnsi="Times New Roman" w:cs="Times New Roman"/>
+                <w:lang w:val="en-GB"/>
+              </w:rPr>
+              <w:t>Full time</w:t>
             </w:r>
           </w:p>
         </w:tc>
@@ -887,11 +811,13 @@
             <w:pPr>
               <w:rPr>
                 <w:rFonts w:ascii="Times New Roman" w:hAnsi="Times New Roman" w:cs="Times New Roman"/>
-              </w:rPr>
-            </w:pPr>
-            <w:r>
-              <w:rPr>
-                <w:rFonts w:ascii="Times New Roman" w:hAnsi="Times New Roman" w:cs="Times New Roman"/>
+                <w:lang w:val="en-GB"/>
+              </w:rPr>
+            </w:pPr>
+            <w:r>
+              <w:rPr>
+                <w:rFonts w:ascii="Times New Roman" w:hAnsi="Times New Roman" w:cs="Times New Roman"/>
+                <w:lang w:val="en-GB"/>
               </w:rPr>
               <w:t>Health</w:t>
             </w:r>
@@ -925,49 +851,15 @@
             <w:pPr>
               <w:rPr>
                 <w:rFonts w:ascii="Times New Roman" w:hAnsi="Times New Roman" w:cs="Times New Roman"/>
-              </w:rPr>
-            </w:pPr>
-            <w:proofErr w:type="spellStart"/>
-            <w:r>
-              <w:rPr>
-                <w:rFonts w:ascii="Times New Roman" w:hAnsi="Times New Roman" w:cs="Times New Roman"/>
-              </w:rPr>
-              <w:t>Healthcare</w:t>
-            </w:r>
-            <w:proofErr w:type="spellEnd"/>
-            <w:r>
-              <w:rPr>
-                <w:rFonts w:ascii="Times New Roman" w:hAnsi="Times New Roman" w:cs="Times New Roman"/>
-              </w:rPr>
-              <w:t xml:space="preserve"> </w:t>
-            </w:r>
-            <w:proofErr w:type="spellStart"/>
-            <w:r>
-              <w:rPr>
-                <w:rFonts w:ascii="Times New Roman" w:hAnsi="Times New Roman" w:cs="Times New Roman"/>
-              </w:rPr>
-              <w:t>Practitioners</w:t>
-            </w:r>
-            <w:proofErr w:type="spellEnd"/>
-            <w:r>
-              <w:rPr>
-                <w:rFonts w:ascii="Times New Roman" w:hAnsi="Times New Roman" w:cs="Times New Roman"/>
-              </w:rPr>
-              <w:t xml:space="preserve"> </w:t>
-            </w:r>
-            <w:proofErr w:type="spellStart"/>
-            <w:r>
-              <w:rPr>
-                <w:rFonts w:ascii="Times New Roman" w:hAnsi="Times New Roman" w:cs="Times New Roman"/>
-              </w:rPr>
-              <w:t>and</w:t>
-            </w:r>
-            <w:proofErr w:type="spellEnd"/>
-            <w:r>
-              <w:rPr>
-                <w:rFonts w:ascii="Times New Roman" w:hAnsi="Times New Roman" w:cs="Times New Roman"/>
-              </w:rPr>
-              <w:t xml:space="preserve"> Technical</w:t>
+                <w:lang w:val="en-GB"/>
+              </w:rPr>
+            </w:pPr>
+            <w:r>
+              <w:rPr>
+                <w:rFonts w:ascii="Times New Roman" w:hAnsi="Times New Roman" w:cs="Times New Roman"/>
+                <w:lang w:val="en-GB"/>
+              </w:rPr>
+              <w:t>Healthcare Practitioners and Technical</w:t>
             </w:r>
           </w:p>
         </w:tc>
@@ -999,21 +891,15 @@
             <w:pPr>
               <w:rPr>
                 <w:rFonts w:ascii="Times New Roman" w:hAnsi="Times New Roman" w:cs="Times New Roman"/>
-              </w:rPr>
-            </w:pPr>
-            <w:proofErr w:type="spellStart"/>
-            <w:r>
-              <w:rPr>
-                <w:rFonts w:ascii="Times New Roman" w:hAnsi="Times New Roman" w:cs="Times New Roman"/>
-              </w:rPr>
-              <w:t>Healthcare</w:t>
-            </w:r>
-            <w:proofErr w:type="spellEnd"/>
-            <w:r>
-              <w:rPr>
-                <w:rFonts w:ascii="Times New Roman" w:hAnsi="Times New Roman" w:cs="Times New Roman"/>
-              </w:rPr>
-              <w:t xml:space="preserve"> Support</w:t>
+                <w:lang w:val="en-GB"/>
+              </w:rPr>
+            </w:pPr>
+            <w:r>
+              <w:rPr>
+                <w:rFonts w:ascii="Times New Roman" w:hAnsi="Times New Roman" w:cs="Times New Roman"/>
+                <w:lang w:val="en-GB"/>
+              </w:rPr>
+              <w:t>Healthcare Support</w:t>
             </w:r>
           </w:p>
         </w:tc>
@@ -1045,21 +931,15 @@
             <w:pPr>
               <w:rPr>
                 <w:rFonts w:ascii="Times New Roman" w:hAnsi="Times New Roman" w:cs="Times New Roman"/>
-              </w:rPr>
-            </w:pPr>
-            <w:proofErr w:type="spellStart"/>
-            <w:r>
-              <w:rPr>
-                <w:rFonts w:ascii="Times New Roman" w:hAnsi="Times New Roman" w:cs="Times New Roman"/>
-              </w:rPr>
-              <w:t>Humanities</w:t>
-            </w:r>
-            <w:proofErr w:type="spellEnd"/>
-            <w:r>
-              <w:rPr>
-                <w:rFonts w:ascii="Times New Roman" w:hAnsi="Times New Roman" w:cs="Times New Roman"/>
-              </w:rPr>
-              <w:t xml:space="preserve"> &amp; Library Arts</w:t>
+                <w:lang w:val="en-GB"/>
+              </w:rPr>
+            </w:pPr>
+            <w:r>
+              <w:rPr>
+                <w:rFonts w:ascii="Times New Roman" w:hAnsi="Times New Roman" w:cs="Times New Roman"/>
+                <w:lang w:val="en-GB"/>
+              </w:rPr>
+              <w:t>Humanities &amp; Library Arts</w:t>
             </w:r>
           </w:p>
         </w:tc>
@@ -1091,20 +971,15 @@
             <w:pPr>
               <w:rPr>
                 <w:rFonts w:ascii="Times New Roman" w:hAnsi="Times New Roman" w:cs="Times New Roman"/>
-              </w:rPr>
-            </w:pPr>
-            <w:r>
-              <w:rPr>
-                <w:rFonts w:ascii="Times New Roman" w:hAnsi="Times New Roman" w:cs="Times New Roman"/>
-                <w:lang w:val="en-GB"/>
-              </w:rPr>
-              <w:t>Industrial</w:t>
-            </w:r>
-            <w:r>
-              <w:rPr>
-                <w:rFonts w:ascii="Times New Roman" w:hAnsi="Times New Roman" w:cs="Times New Roman"/>
-              </w:rPr>
-              <w:t xml:space="preserve"> Arts &amp; Consumer Services</w:t>
+                <w:lang w:val="en-GB"/>
+              </w:rPr>
+            </w:pPr>
+            <w:r>
+              <w:rPr>
+                <w:rFonts w:ascii="Times New Roman" w:hAnsi="Times New Roman" w:cs="Times New Roman"/>
+                <w:lang w:val="en-GB"/>
+              </w:rPr>
+              <w:t>Industrial Arts &amp; Consumer Services</w:t>
             </w:r>
           </w:p>
         </w:tc>
@@ -1136,17 +1011,17 @@
             <w:pPr>
               <w:rPr>
                 <w:rFonts w:ascii="Times New Roman" w:hAnsi="Times New Roman" w:cs="Times New Roman"/>
-              </w:rPr>
-            </w:pPr>
-            <w:proofErr w:type="spellStart"/>
-            <w:r>
-              <w:rPr>
-                <w:rFonts w:ascii="Times New Roman" w:hAnsi="Times New Roman" w:cs="Times New Roman"/>
+                <w:lang w:val="en-GB"/>
+              </w:rPr>
+            </w:pPr>
+            <w:r>
+              <w:rPr>
+                <w:rFonts w:ascii="Times New Roman" w:hAnsi="Times New Roman" w:cs="Times New Roman"/>
+                <w:lang w:val="en-GB"/>
               </w:rPr>
               <w:lastRenderedPageBreak/>
               <w:t>Interdisciplinary</w:t>
             </w:r>
-            <w:proofErr w:type="spellEnd"/>
           </w:p>
         </w:tc>
         <w:tc>
@@ -1177,11 +1052,13 @@
             <w:pPr>
               <w:rPr>
                 <w:rFonts w:ascii="Times New Roman" w:hAnsi="Times New Roman" w:cs="Times New Roman"/>
-              </w:rPr>
-            </w:pPr>
-            <w:r>
-              <w:rPr>
-                <w:rFonts w:ascii="Times New Roman" w:hAnsi="Times New Roman" w:cs="Times New Roman"/>
+                <w:lang w:val="en-GB"/>
+              </w:rPr>
+            </w:pPr>
+            <w:r>
+              <w:rPr>
+                <w:rFonts w:ascii="Times New Roman" w:hAnsi="Times New Roman" w:cs="Times New Roman"/>
+                <w:lang w:val="en-GB"/>
               </w:rPr>
               <w:t>Law &amp; Public Policy</w:t>
             </w:r>
@@ -1215,11 +1092,13 @@
             <w:pPr>
               <w:rPr>
                 <w:rFonts w:ascii="Times New Roman" w:hAnsi="Times New Roman" w:cs="Times New Roman"/>
-              </w:rPr>
-            </w:pPr>
-            <w:r>
-              <w:rPr>
-                <w:rFonts w:ascii="Times New Roman" w:hAnsi="Times New Roman" w:cs="Times New Roman"/>
+                <w:lang w:val="en-GB"/>
+              </w:rPr>
+            </w:pPr>
+            <w:r>
+              <w:rPr>
+                <w:rFonts w:ascii="Times New Roman" w:hAnsi="Times New Roman" w:cs="Times New Roman"/>
+                <w:lang w:val="en-GB"/>
               </w:rPr>
               <w:t>Legal</w:t>
             </w:r>
@@ -1293,11 +1172,13 @@
             <w:pPr>
               <w:rPr>
                 <w:rFonts w:ascii="Times New Roman" w:hAnsi="Times New Roman" w:cs="Times New Roman"/>
-              </w:rPr>
-            </w:pPr>
-            <w:r>
-              <w:rPr>
-                <w:rFonts w:ascii="Times New Roman" w:hAnsi="Times New Roman" w:cs="Times New Roman"/>
+                <w:lang w:val="en-GB"/>
+              </w:rPr>
+            </w:pPr>
+            <w:r>
+              <w:rPr>
+                <w:rFonts w:ascii="Times New Roman" w:hAnsi="Times New Roman" w:cs="Times New Roman"/>
+                <w:lang w:val="en-GB"/>
               </w:rPr>
               <w:t>Low Wage Jobs</w:t>
             </w:r>
@@ -1331,11 +1212,13 @@
             <w:pPr>
               <w:rPr>
                 <w:rFonts w:ascii="Times New Roman" w:hAnsi="Times New Roman" w:cs="Times New Roman"/>
-              </w:rPr>
-            </w:pPr>
-            <w:r>
-              <w:rPr>
-                <w:rFonts w:ascii="Times New Roman" w:hAnsi="Times New Roman" w:cs="Times New Roman"/>
+                <w:lang w:val="en-GB"/>
+              </w:rPr>
+            </w:pPr>
+            <w:r>
+              <w:rPr>
+                <w:rFonts w:ascii="Times New Roman" w:hAnsi="Times New Roman" w:cs="Times New Roman"/>
+                <w:lang w:val="en-GB"/>
               </w:rPr>
               <w:t>Management</w:t>
             </w:r>
@@ -1369,11 +1252,13 @@
             <w:pPr>
               <w:rPr>
                 <w:rFonts w:ascii="Times New Roman" w:hAnsi="Times New Roman" w:cs="Times New Roman"/>
-              </w:rPr>
-            </w:pPr>
-            <w:r>
-              <w:rPr>
-                <w:rFonts w:ascii="Times New Roman" w:hAnsi="Times New Roman" w:cs="Times New Roman"/>
+                <w:lang w:val="en-GB"/>
+              </w:rPr>
+            </w:pPr>
+            <w:r>
+              <w:rPr>
+                <w:rFonts w:ascii="Times New Roman" w:hAnsi="Times New Roman" w:cs="Times New Roman"/>
+                <w:lang w:val="en-GB"/>
               </w:rPr>
               <w:t>Management, Business, and Financial</w:t>
             </w:r>
@@ -1416,23 +1301,7 @@
                 <w:rFonts w:ascii="Times New Roman" w:hAnsi="Times New Roman" w:cs="Times New Roman"/>
                 <w:lang w:val="en-GB"/>
               </w:rPr>
-              <w:t xml:space="preserve">Natural </w:t>
-            </w:r>
-            <w:proofErr w:type="spellStart"/>
-            <w:r>
-              <w:rPr>
-                <w:rFonts w:ascii="Times New Roman" w:hAnsi="Times New Roman" w:cs="Times New Roman"/>
-                <w:lang w:val="en-GB"/>
-              </w:rPr>
-              <w:t>Ressources</w:t>
-            </w:r>
-            <w:proofErr w:type="spellEnd"/>
-            <w:r>
-              <w:rPr>
-                <w:rFonts w:ascii="Times New Roman" w:hAnsi="Times New Roman" w:cs="Times New Roman"/>
-                <w:lang w:val="en-GB"/>
-              </w:rPr>
-              <w:t>, Construction, and Maintenance</w:t>
+              <w:t>Natural Resources, Construction, and Maintenance</w:t>
             </w:r>
           </w:p>
         </w:tc>
@@ -1464,11 +1333,93 @@
             <w:pPr>
               <w:rPr>
                 <w:rFonts w:ascii="Times New Roman" w:hAnsi="Times New Roman" w:cs="Times New Roman"/>
-              </w:rPr>
-            </w:pPr>
-            <w:r>
-              <w:rPr>
-                <w:rFonts w:ascii="Times New Roman" w:hAnsi="Times New Roman" w:cs="Times New Roman"/>
+                <w:lang w:val="en-GB"/>
+              </w:rPr>
+            </w:pPr>
+            <w:r>
+              <w:rPr>
+                <w:rFonts w:ascii="Times New Roman" w:hAnsi="Times New Roman" w:cs="Times New Roman"/>
+                <w:lang w:val="en-GB"/>
+              </w:rPr>
+              <w:t>Number of Students</w:t>
+            </w:r>
+          </w:p>
+        </w:tc>
+        <w:tc>
+          <w:tcPr>
+            <w:tcW w:w="4528" w:type="dxa"/>
+          </w:tcPr>
+          <w:p>
+            <w:pPr>
+              <w:rPr>
+                <w:rFonts w:ascii="Times New Roman" w:hAnsi="Times New Roman" w:cs="Times New Roman"/>
+              </w:rPr>
+            </w:pPr>
+            <w:r>
+              <w:rPr>
+                <w:rFonts w:ascii="Times New Roman" w:hAnsi="Times New Roman" w:cs="Times New Roman"/>
+              </w:rPr>
+              <w:t>Anzahl der Studierenden</w:t>
+            </w:r>
+          </w:p>
+        </w:tc>
+      </w:tr>
+      <w:tr>
+        <w:tc>
+          <w:tcPr>
+            <w:tcW w:w="4528" w:type="dxa"/>
+          </w:tcPr>
+          <w:p>
+            <w:pPr>
+              <w:rPr>
+                <w:rFonts w:ascii="Times New Roman" w:hAnsi="Times New Roman" w:cs="Times New Roman"/>
+                <w:lang w:val="en-GB"/>
+              </w:rPr>
+            </w:pPr>
+            <w:r>
+              <w:rPr>
+                <w:rFonts w:ascii="Times New Roman" w:hAnsi="Times New Roman" w:cs="Times New Roman"/>
+                <w:lang w:val="en-GB"/>
+              </w:rPr>
+              <w:t>Number of Workers</w:t>
+            </w:r>
+          </w:p>
+        </w:tc>
+        <w:tc>
+          <w:tcPr>
+            <w:tcW w:w="4528" w:type="dxa"/>
+          </w:tcPr>
+          <w:p>
+            <w:pPr>
+              <w:rPr>
+                <w:rFonts w:ascii="Times New Roman" w:hAnsi="Times New Roman" w:cs="Times New Roman"/>
+              </w:rPr>
+            </w:pPr>
+            <w:r>
+              <w:rPr>
+                <w:rFonts w:ascii="Times New Roman" w:hAnsi="Times New Roman" w:cs="Times New Roman"/>
+              </w:rPr>
+              <w:t>Anzahl der Arbeitnehmer</w:t>
+            </w:r>
+          </w:p>
+        </w:tc>
+      </w:tr>
+      <w:tr>
+        <w:tc>
+          <w:tcPr>
+            <w:tcW w:w="4528" w:type="dxa"/>
+          </w:tcPr>
+          <w:p>
+            <w:pPr>
+              <w:rPr>
+                <w:rFonts w:ascii="Times New Roman" w:hAnsi="Times New Roman" w:cs="Times New Roman"/>
+                <w:lang w:val="en-GB"/>
+              </w:rPr>
+            </w:pPr>
+            <w:r>
+              <w:rPr>
+                <w:rFonts w:ascii="Times New Roman" w:hAnsi="Times New Roman" w:cs="Times New Roman"/>
+                <w:lang w:val="en-GB"/>
               </w:rPr>
               <w:t>Office and Administrative Support</w:t>
             </w:r>
@@ -1502,11 +1453,13 @@
             <w:pPr>
               <w:rPr>
                 <w:rFonts w:ascii="Times New Roman" w:hAnsi="Times New Roman" w:cs="Times New Roman"/>
-              </w:rPr>
-            </w:pPr>
-            <w:r>
-              <w:rPr>
-                <w:rFonts w:ascii="Times New Roman" w:hAnsi="Times New Roman" w:cs="Times New Roman"/>
+                <w:lang w:val="en-GB"/>
+              </w:rPr>
+            </w:pPr>
+            <w:r>
+              <w:rPr>
+                <w:rFonts w:ascii="Times New Roman" w:hAnsi="Times New Roman" w:cs="Times New Roman"/>
+                <w:lang w:val="en-GB"/>
               </w:rPr>
               <w:t>Part time</w:t>
             </w:r>
@@ -1540,11 +1493,13 @@
             <w:pPr>
               <w:rPr>
                 <w:rFonts w:ascii="Times New Roman" w:hAnsi="Times New Roman" w:cs="Times New Roman"/>
-              </w:rPr>
-            </w:pPr>
-            <w:r>
-              <w:rPr>
-                <w:rFonts w:ascii="Times New Roman" w:hAnsi="Times New Roman" w:cs="Times New Roman"/>
+                <w:lang w:val="en-GB"/>
+              </w:rPr>
+            </w:pPr>
+            <w:r>
+              <w:rPr>
+                <w:rFonts w:ascii="Times New Roman" w:hAnsi="Times New Roman" w:cs="Times New Roman"/>
+                <w:lang w:val="en-GB"/>
               </w:rPr>
               <w:t>Personal Care and Service</w:t>
             </w:r>
@@ -1578,16 +1533,16 @@
             <w:pPr>
               <w:rPr>
                 <w:rFonts w:ascii="Times New Roman" w:hAnsi="Times New Roman" w:cs="Times New Roman"/>
-              </w:rPr>
-            </w:pPr>
-            <w:proofErr w:type="spellStart"/>
-            <w:r>
-              <w:rPr>
-                <w:rFonts w:ascii="Times New Roman" w:hAnsi="Times New Roman" w:cs="Times New Roman"/>
+                <w:lang w:val="en-GB"/>
+              </w:rPr>
+            </w:pPr>
+            <w:r>
+              <w:rPr>
+                <w:rFonts w:ascii="Times New Roman" w:hAnsi="Times New Roman" w:cs="Times New Roman"/>
+                <w:lang w:val="en-GB"/>
               </w:rPr>
               <w:t>Production</w:t>
             </w:r>
-            <w:proofErr w:type="spellEnd"/>
           </w:p>
         </w:tc>
         <w:tc>
@@ -1658,35 +1613,15 @@
             <w:pPr>
               <w:rPr>
                 <w:rFonts w:ascii="Times New Roman" w:hAnsi="Times New Roman" w:cs="Times New Roman"/>
-              </w:rPr>
-            </w:pPr>
-            <w:proofErr w:type="spellStart"/>
-            <w:r>
-              <w:rPr>
-                <w:rFonts w:ascii="Times New Roman" w:hAnsi="Times New Roman" w:cs="Times New Roman"/>
-              </w:rPr>
-              <w:t>Psychology</w:t>
-            </w:r>
-            <w:proofErr w:type="spellEnd"/>
-            <w:r>
-              <w:rPr>
-                <w:rFonts w:ascii="Times New Roman" w:hAnsi="Times New Roman" w:cs="Times New Roman"/>
-              </w:rPr>
-              <w:t xml:space="preserve"> &amp; </w:t>
-            </w:r>
-            <w:proofErr w:type="spellStart"/>
-            <w:r>
-              <w:rPr>
-                <w:rFonts w:ascii="Times New Roman" w:hAnsi="Times New Roman" w:cs="Times New Roman"/>
-              </w:rPr>
-              <w:t>Social</w:t>
-            </w:r>
-            <w:proofErr w:type="spellEnd"/>
-            <w:r>
-              <w:rPr>
-                <w:rFonts w:ascii="Times New Roman" w:hAnsi="Times New Roman" w:cs="Times New Roman"/>
-              </w:rPr>
-              <w:t xml:space="preserve"> Work</w:t>
+                <w:lang w:val="en-GB"/>
+              </w:rPr>
+            </w:pPr>
+            <w:r>
+              <w:rPr>
+                <w:rFonts w:ascii="Times New Roman" w:hAnsi="Times New Roman" w:cs="Times New Roman"/>
+                <w:lang w:val="en-GB"/>
+              </w:rPr>
+              <w:t>Psychology &amp; Social Work</w:t>
             </w:r>
           </w:p>
         </w:tc>
@@ -1718,11 +1653,13 @@
             <w:pPr>
               <w:rPr>
                 <w:rFonts w:ascii="Times New Roman" w:hAnsi="Times New Roman" w:cs="Times New Roman"/>
-              </w:rPr>
-            </w:pPr>
-            <w:r>
-              <w:rPr>
-                <w:rFonts w:ascii="Times New Roman" w:hAnsi="Times New Roman" w:cs="Times New Roman"/>
+                <w:lang w:val="en-GB"/>
+              </w:rPr>
+            </w:pPr>
+            <w:r>
+              <w:rPr>
+                <w:rFonts w:ascii="Times New Roman" w:hAnsi="Times New Roman" w:cs="Times New Roman"/>
+                <w:lang w:val="en-GB"/>
               </w:rPr>
               <w:t>Sales &amp; Office</w:t>
             </w:r>
@@ -1756,44 +1693,16 @@
             <w:pPr>
               <w:rPr>
                 <w:rFonts w:ascii="Times New Roman" w:hAnsi="Times New Roman" w:cs="Times New Roman"/>
-              </w:rPr>
-            </w:pPr>
-            <w:proofErr w:type="spellStart"/>
-            <w:r>
-              <w:rPr>
-                <w:rFonts w:ascii="Times New Roman" w:hAnsi="Times New Roman" w:cs="Times New Roman"/>
-              </w:rPr>
-              <w:t>Sales</w:t>
-            </w:r>
-            <w:proofErr w:type="spellEnd"/>
-            <w:r>
-              <w:rPr>
-                <w:rFonts w:ascii="Times New Roman" w:hAnsi="Times New Roman" w:cs="Times New Roman"/>
-              </w:rPr>
-              <w:t xml:space="preserve"> </w:t>
-            </w:r>
-            <w:proofErr w:type="spellStart"/>
-            <w:r>
-              <w:rPr>
-                <w:rFonts w:ascii="Times New Roman" w:hAnsi="Times New Roman" w:cs="Times New Roman"/>
-              </w:rPr>
-              <w:t>and</w:t>
-            </w:r>
-            <w:proofErr w:type="spellEnd"/>
-            <w:r>
-              <w:rPr>
-                <w:rFonts w:ascii="Times New Roman" w:hAnsi="Times New Roman" w:cs="Times New Roman"/>
-              </w:rPr>
-              <w:t xml:space="preserve"> </w:t>
-            </w:r>
-            <w:proofErr w:type="spellStart"/>
-            <w:r>
-              <w:rPr>
-                <w:rFonts w:ascii="Times New Roman" w:hAnsi="Times New Roman" w:cs="Times New Roman"/>
-              </w:rPr>
-              <w:t>Related</w:t>
-            </w:r>
-            <w:proofErr w:type="spellEnd"/>
+                <w:lang w:val="en-GB"/>
+              </w:rPr>
+            </w:pPr>
+            <w:r>
+              <w:rPr>
+                <w:rFonts w:ascii="Times New Roman" w:hAnsi="Times New Roman" w:cs="Times New Roman"/>
+                <w:lang w:val="en-GB"/>
+              </w:rPr>
+              <w:t>Sales and Related</w:t>
+            </w:r>
           </w:p>
         </w:tc>
         <w:tc>
@@ -1824,11 +1733,13 @@
             <w:pPr>
               <w:rPr>
                 <w:rFonts w:ascii="Times New Roman" w:hAnsi="Times New Roman" w:cs="Times New Roman"/>
-              </w:rPr>
-            </w:pPr>
-            <w:r>
-              <w:rPr>
-                <w:rFonts w:ascii="Times New Roman" w:hAnsi="Times New Roman" w:cs="Times New Roman"/>
+                <w:lang w:val="en-GB"/>
+              </w:rPr>
+            </w:pPr>
+            <w:r>
+              <w:rPr>
+                <w:rFonts w:ascii="Times New Roman" w:hAnsi="Times New Roman" w:cs="Times New Roman"/>
+                <w:lang w:val="en-GB"/>
               </w:rPr>
               <w:t>Service</w:t>
             </w:r>
@@ -1862,21 +1773,15 @@
             <w:pPr>
               <w:rPr>
                 <w:rFonts w:ascii="Times New Roman" w:hAnsi="Times New Roman" w:cs="Times New Roman"/>
-              </w:rPr>
-            </w:pPr>
-            <w:proofErr w:type="spellStart"/>
-            <w:r>
-              <w:rPr>
-                <w:rFonts w:ascii="Times New Roman" w:hAnsi="Times New Roman" w:cs="Times New Roman"/>
-              </w:rPr>
-              <w:t>Social</w:t>
-            </w:r>
-            <w:proofErr w:type="spellEnd"/>
-            <w:r>
-              <w:rPr>
-                <w:rFonts w:ascii="Times New Roman" w:hAnsi="Times New Roman" w:cs="Times New Roman"/>
-              </w:rPr>
-              <w:t xml:space="preserve"> Science</w:t>
+                <w:lang w:val="en-GB"/>
+              </w:rPr>
+            </w:pPr>
+            <w:r>
+              <w:rPr>
+                <w:rFonts w:ascii="Times New Roman" w:hAnsi="Times New Roman" w:cs="Times New Roman"/>
+                <w:lang w:val="en-GB"/>
+              </w:rPr>
+              <w:t>Social Science</w:t>
             </w:r>
           </w:p>
         </w:tc>
@@ -1908,16 +1813,16 @@
             <w:pPr>
               <w:rPr>
                 <w:rFonts w:ascii="Times New Roman" w:hAnsi="Times New Roman" w:cs="Times New Roman"/>
-              </w:rPr>
-            </w:pPr>
-            <w:proofErr w:type="spellStart"/>
-            <w:r>
-              <w:rPr>
-                <w:rFonts w:ascii="Times New Roman" w:hAnsi="Times New Roman" w:cs="Times New Roman"/>
+                <w:lang w:val="en-GB"/>
+              </w:rPr>
+            </w:pPr>
+            <w:r>
+              <w:rPr>
+                <w:rFonts w:ascii="Times New Roman" w:hAnsi="Times New Roman" w:cs="Times New Roman"/>
+                <w:lang w:val="en-GB"/>
               </w:rPr>
               <w:t>Unemployed</w:t>
             </w:r>
-            <w:proofErr w:type="spellEnd"/>
           </w:p>
         </w:tc>
         <w:tc>
@@ -2700,7 +2605,7 @@
 </file>
 
 <file path=customXml/itemProps1.xml><?xml version="1.0" encoding="utf-8"?>
-<ds:datastoreItem xmlns:ds="http://schemas.openxmlformats.org/officeDocument/2006/customXml" ds:itemID="{38CA43B3-F0B6-D649-9C25-125B8777C222}">
+<ds:datastoreItem xmlns:ds="http://schemas.openxmlformats.org/officeDocument/2006/customXml" ds:itemID="{E4967263-34BB-4DF6-851B-789B92849607}">
   <ds:schemaRefs>
     <ds:schemaRef ds:uri="http://schemas.openxmlformats.org/officeDocument/2006/bibliography"/>
   </ds:schemaRefs>

</xml_diff>